<commit_message>
correction in compileing command
</commit_message>
<xml_diff>
--- a/psets/pset12graph/psetgraph.docx
+++ b/psets/pset12graph/psetgraph.docx
@@ -1102,47 +1102,75 @@
           <w:szCs w:val="24"/>
           <w:lang w:val="en-US" w:eastAsia="ko-KR"/>
         </w:rPr>
-        <w:t xml:space="preserve"> graph.obj goes to lib folder </w:t>
-      </w:r>
-      <w:proofErr w:type="spellStart"/>
-      <w:r>
-        <w:rPr>
-          <w:color w:val="000000"/>
-          <w:sz w:val="24"/>
-          <w:szCs w:val="24"/>
-          <w:lang w:val="en-US" w:eastAsia="ko-KR"/>
-        </w:rPr>
-        <w:t>wher</w:t>
-      </w:r>
-      <w:proofErr w:type="spellEnd"/>
-      <w:r>
-        <w:rPr>
-          <w:color w:val="000000"/>
-          <w:sz w:val="24"/>
-          <w:szCs w:val="24"/>
-          <w:lang w:val="en-US" w:eastAsia="ko-KR"/>
-        </w:rPr>
-        <w:t xml:space="preserve"> nowic.lib is. Using project properties, add graph.obj where nowic.lib is as </w:t>
-      </w:r>
-      <w:proofErr w:type="spellStart"/>
-      <w:r>
-        <w:rPr>
-          <w:color w:val="000000"/>
-          <w:sz w:val="24"/>
-          <w:szCs w:val="24"/>
-          <w:lang w:val="en-US" w:eastAsia="ko-KR"/>
-        </w:rPr>
-        <w:t>shwon</w:t>
-      </w:r>
-      <w:proofErr w:type="spellEnd"/>
-      <w:r>
-        <w:rPr>
-          <w:color w:val="000000"/>
-          <w:sz w:val="24"/>
-          <w:szCs w:val="24"/>
-          <w:lang w:val="en-US" w:eastAsia="ko-KR"/>
-        </w:rPr>
-        <w:t xml:space="preserve"> below. </w:t>
+        <w:t xml:space="preserve"> graph.obj goes to lib folder wher</w:t>
+      </w:r>
+      <w:r>
+        <w:rPr>
+          <w:color w:val="000000"/>
+          <w:sz w:val="24"/>
+          <w:szCs w:val="24"/>
+          <w:lang w:val="en-US" w:eastAsia="ko-KR"/>
+        </w:rPr>
+        <w:t>e</w:t>
+      </w:r>
+      <w:r>
+        <w:rPr>
+          <w:color w:val="000000"/>
+          <w:sz w:val="24"/>
+          <w:szCs w:val="24"/>
+          <w:lang w:val="en-US" w:eastAsia="ko-KR"/>
+        </w:rPr>
+        <w:t xml:space="preserve"> nowic.lib is. Using project properties, add </w:t>
+      </w:r>
+      <w:r>
+        <w:rPr>
+          <w:b/>
+          <w:bCs/>
+          <w:color w:val="000000"/>
+          <w:sz w:val="24"/>
+          <w:szCs w:val="24"/>
+          <w:highlight w:val="yellow"/>
+          <w:lang w:val="en-US" w:eastAsia="ko-KR"/>
+        </w:rPr>
+        <w:t>graph.obj</w:t>
+      </w:r>
+      <w:r>
+        <w:rPr>
+          <w:color w:val="000000"/>
+          <w:sz w:val="24"/>
+          <w:szCs w:val="24"/>
+          <w:lang w:val="en-US" w:eastAsia="ko-KR"/>
+        </w:rPr>
+        <w:t xml:space="preserve"> wher</w:t>
+      </w:r>
+      <w:bookmarkStart w:id="1" w:name="_GoBack"/>
+      <w:bookmarkEnd w:id="1"/>
+      <w:r>
+        <w:rPr>
+          <w:color w:val="000000"/>
+          <w:sz w:val="24"/>
+          <w:szCs w:val="24"/>
+          <w:lang w:val="en-US" w:eastAsia="ko-KR"/>
+        </w:rPr>
+        <w:t>e nowic.lib is as sho</w:t>
+      </w:r>
+      <w:r>
+        <w:rPr>
+          <w:color w:val="000000"/>
+          <w:sz w:val="24"/>
+          <w:szCs w:val="24"/>
+          <w:lang w:val="en-US" w:eastAsia="ko-KR"/>
+        </w:rPr>
+        <w:t>w</w:t>
+      </w:r>
+      <w:r>
+        <w:rPr>
+          <w:color w:val="000000"/>
+          <w:sz w:val="24"/>
+          <w:szCs w:val="24"/>
+          <w:lang w:val="en-US" w:eastAsia="ko-KR"/>
+        </w:rPr>
+        <w:t xml:space="preserve">n below. </w:t>
       </w:r>
     </w:p>
     <w:p>
@@ -1211,6 +1239,8 @@
       <w:r>
         <w:rPr>
           <w:rFonts w:eastAsiaTheme="minorEastAsia" w:hint="eastAsia"/>
+          <w:b/>
+          <w:bCs/>
           <w:color w:val="000000"/>
           <w:sz w:val="24"/>
           <w:szCs w:val="24"/>
@@ -1221,12 +1251,24 @@
       <w:r>
         <w:rPr>
           <w:rFonts w:eastAsiaTheme="minorEastAsia"/>
-          <w:color w:val="000000"/>
-          <w:sz w:val="24"/>
-          <w:szCs w:val="24"/>
-          <w:lang w:val="en-US" w:eastAsia="ko-KR"/>
-        </w:rPr>
-        <w:t>sing pc and g++ on console, use the following commands:</w:t>
+          <w:b/>
+          <w:bCs/>
+          <w:color w:val="000000"/>
+          <w:sz w:val="24"/>
+          <w:szCs w:val="24"/>
+          <w:lang w:val="en-US" w:eastAsia="ko-KR"/>
+        </w:rPr>
+        <w:t>sing pc and g++ on console,</w:t>
+      </w:r>
+      <w:r>
+        <w:rPr>
+          <w:rFonts w:eastAsiaTheme="minorEastAsia"/>
+          <w:color w:val="000000"/>
+          <w:sz w:val="24"/>
+          <w:szCs w:val="24"/>
+          <w:lang w:val="en-US" w:eastAsia="ko-KR"/>
+        </w:rPr>
+        <w:t xml:space="preserve"> use the following commands:</w:t>
       </w:r>
     </w:p>
     <w:p>
@@ -1260,6 +1302,7 @@
       <w:proofErr w:type="gramStart"/>
       <w:r>
         <w:rPr>
+          <w:highlight w:val="yellow"/>
           <w:lang w:val="en-US" w:eastAsia="ko-KR" w:bidi="th-TH"/>
         </w:rPr>
         <w:t>graph.o</w:t>
@@ -1278,8 +1321,6 @@
         </w:rPr>
         <w:t>nowic</w:t>
       </w:r>
-      <w:bookmarkStart w:id="1" w:name="_GoBack"/>
-      <w:bookmarkEnd w:id="1"/>
       <w:r>
         <w:rPr>
           <w:lang w:val="en-US" w:eastAsia="ko-KR" w:bidi="th-TH"/>
@@ -1313,6 +1354,8 @@
       <w:r>
         <w:rPr>
           <w:rFonts w:eastAsiaTheme="minorEastAsia"/>
+          <w:b/>
+          <w:bCs/>
           <w:color w:val="000000"/>
           <w:sz w:val="24"/>
           <w:szCs w:val="24"/>
@@ -1324,6 +1367,8 @@
       <w:r>
         <w:rPr>
           <w:rFonts w:eastAsiaTheme="minorEastAsia"/>
+          <w:b/>
+          <w:bCs/>
           <w:color w:val="000000"/>
           <w:sz w:val="24"/>
           <w:szCs w:val="24"/>
@@ -1334,12 +1379,24 @@
       <w:r>
         <w:rPr>
           <w:rFonts w:eastAsiaTheme="minorEastAsia"/>
-          <w:color w:val="000000"/>
-          <w:sz w:val="24"/>
-          <w:szCs w:val="24"/>
-          <w:lang w:val="en-US" w:eastAsia="ko-KR"/>
-        </w:rPr>
-        <w:t xml:space="preserve">, use the following commands:  </w:t>
+          <w:b/>
+          <w:bCs/>
+          <w:color w:val="000000"/>
+          <w:sz w:val="24"/>
+          <w:szCs w:val="24"/>
+          <w:lang w:val="en-US" w:eastAsia="ko-KR"/>
+        </w:rPr>
+        <w:t>,</w:t>
+      </w:r>
+      <w:r>
+        <w:rPr>
+          <w:rFonts w:eastAsiaTheme="minorEastAsia"/>
+          <w:color w:val="000000"/>
+          <w:sz w:val="24"/>
+          <w:szCs w:val="24"/>
+          <w:lang w:val="en-US" w:eastAsia="ko-KR"/>
+        </w:rPr>
+        <w:t xml:space="preserve"> use the following commands:  </w:t>
       </w:r>
     </w:p>
     <w:p>
@@ -1373,6 +1430,7 @@
       <w:proofErr w:type="gramStart"/>
       <w:r>
         <w:rPr>
+          <w:highlight w:val="yellow"/>
           <w:lang w:val="en-US" w:eastAsia="ko-KR" w:bidi="th-TH"/>
         </w:rPr>
         <w:t>graph.o</w:t>
@@ -1380,6 +1438,7 @@
       <w:proofErr w:type="gramEnd"/>
       <w:r>
         <w:rPr>
+          <w:highlight w:val="yellow"/>
           <w:lang w:val="en-US" w:eastAsia="ko-KR" w:bidi="th-TH"/>
         </w:rPr>
         <w:t>_mac</w:t>
@@ -1396,7 +1455,13 @@
         <w:rPr>
           <w:lang w:val="en-US" w:eastAsia="ko-KR" w:bidi="th-TH"/>
         </w:rPr>
-        <w:t>llib</w:t>
+        <w:t>l</w:t>
+      </w:r>
+      <w:r>
+        <w:rPr>
+          <w:lang w:val="en-US" w:eastAsia="ko-KR" w:bidi="th-TH"/>
+        </w:rPr>
+        <w:t>nowic</w:t>
       </w:r>
       <w:r>
         <w:rPr>
@@ -9883,7 +9948,7 @@
 </file>
 
 <file path=customXml/itemProps1.xml><?xml version="1.0" encoding="utf-8"?>
-<ds:datastoreItem xmlns:ds="http://schemas.openxmlformats.org/officeDocument/2006/customXml" ds:itemID="{38394827-F037-48A1-93D3-A5C553647F64}">
+<ds:datastoreItem xmlns:ds="http://schemas.openxmlformats.org/officeDocument/2006/customXml" ds:itemID="{1D3ECFF2-000C-4C5F-8785-5D3AD4BB5B94}">
   <ds:schemaRefs>
     <ds:schemaRef ds:uri="http://schemas.openxmlformats.org/officeDocument/2006/bibliography"/>
   </ds:schemaRefs>

</xml_diff>

<commit_message>
step 1 instructions simplified
</commit_message>
<xml_diff>
--- a/psets/pset12graph/psetgraph.docx
+++ b/psets/pset12graph/psetgraph.docx
@@ -1766,18 +1766,68 @@
           <w:szCs w:val="24"/>
           <w:lang w:val="en-US" w:eastAsia="ko-KR"/>
         </w:rPr>
-        <w:t>Run DFS and BFS at v = 0, then print results saved in the graph structure.</w:t>
-      </w:r>
-      <w:r>
-        <w:rPr>
-          <w:rFonts w:eastAsiaTheme="minorEastAsia"/>
-          <w:color w:val="000000"/>
-          <w:sz w:val="24"/>
-          <w:szCs w:val="24"/>
-          <w:lang w:val="en-US" w:eastAsia="ko-KR"/>
-        </w:rPr>
-        <w:br/>
-        <w:t xml:space="preserve">Don't use </w:t>
+        <w:t>Run DFS and BFS at v = 0</w:t>
+      </w:r>
+      <w:r>
+        <w:rPr>
+          <w:rFonts w:eastAsiaTheme="minorEastAsia"/>
+          <w:color w:val="000000"/>
+          <w:sz w:val="24"/>
+          <w:szCs w:val="24"/>
+          <w:lang w:val="en-US" w:eastAsia="ko-KR"/>
+        </w:rPr>
+        <w:t>.</w:t>
+      </w:r>
+    </w:p>
+    <w:p>
+      <w:pPr>
+        <w:pStyle w:val="af0"/>
+        <w:numPr>
+          <w:ilvl w:val="0"/>
+          <w:numId w:val="36"/>
+        </w:numPr>
+        <w:tabs>
+          <w:tab w:val="num" w:pos="1440"/>
+        </w:tabs>
+        <w:spacing w:before="100" w:beforeAutospacing="1" w:after="100" w:afterAutospacing="1"/>
+        <w:ind w:leftChars="0"/>
+        <w:rPr>
+          <w:rFonts w:eastAsiaTheme="minorEastAsia"/>
+          <w:color w:val="000000"/>
+          <w:sz w:val="24"/>
+          <w:szCs w:val="24"/>
+          <w:lang w:val="en-US" w:eastAsia="ko-KR"/>
+        </w:rPr>
+      </w:pPr>
+      <w:r>
+        <w:rPr>
+          <w:rFonts w:eastAsiaTheme="minorEastAsia"/>
+          <w:color w:val="000000"/>
+          <w:sz w:val="24"/>
+          <w:szCs w:val="24"/>
+          <w:lang w:val="en-US" w:eastAsia="ko-KR"/>
+        </w:rPr>
+        <w:t xml:space="preserve">Print results saved in the graph structure. </w:t>
+      </w:r>
+      <w:r>
+        <w:rPr>
+          <w:rFonts w:eastAsiaTheme="minorEastAsia"/>
+          <w:color w:val="000000"/>
+          <w:sz w:val="24"/>
+          <w:szCs w:val="24"/>
+          <w:lang w:val="en-US" w:eastAsia="ko-KR"/>
+        </w:rPr>
+        <w:t>U</w:t>
+      </w:r>
+      <w:r>
+        <w:rPr>
+          <w:rFonts w:eastAsiaTheme="minorEastAsia"/>
+          <w:color w:val="000000"/>
+          <w:sz w:val="24"/>
+          <w:szCs w:val="24"/>
+          <w:lang w:val="en-US" w:eastAsia="ko-KR"/>
+        </w:rPr>
+        <w:t xml:space="preserve">se </w:t>
       </w:r>
       <w:proofErr w:type="spellStart"/>
       <w:r>
@@ -1821,7 +1871,19 @@
           <w:szCs w:val="24"/>
           <w:lang w:val="en-US" w:eastAsia="ko-KR"/>
         </w:rPr>
-        <w:t xml:space="preserve">) and </w:t>
+        <w:t>) an</w:t>
+      </w:r>
+      <w:bookmarkStart w:id="2" w:name="_GoBack"/>
+      <w:bookmarkEnd w:id="2"/>
+      <w:r>
+        <w:rPr>
+          <w:rFonts w:eastAsiaTheme="minorEastAsia"/>
+          <w:color w:val="000000"/>
+          <w:sz w:val="24"/>
+          <w:szCs w:val="24"/>
+          <w:lang w:val="en-US" w:eastAsia="ko-KR"/>
+        </w:rPr>
+        <w:t xml:space="preserve">d </w:t>
       </w:r>
       <w:proofErr w:type="spellStart"/>
       <w:r>
@@ -2391,8 +2453,6 @@
         </w:rPr>
         <w:t>It should function as shown graphx.exe provided.</w:t>
       </w:r>
-      <w:bookmarkStart w:id="2" w:name="_GoBack"/>
-      <w:bookmarkEnd w:id="2"/>
     </w:p>
     <w:p>
       <w:pPr>
@@ -9959,7 +10019,7 @@
 </file>
 
 <file path=customXml/itemProps1.xml><?xml version="1.0" encoding="utf-8"?>
-<ds:datastoreItem xmlns:ds="http://schemas.openxmlformats.org/officeDocument/2006/customXml" ds:itemID="{972D5641-0601-49E1-98E0-2DA9FCB471B6}">
+<ds:datastoreItem xmlns:ds="http://schemas.openxmlformats.org/officeDocument/2006/customXml" ds:itemID="{E393A1C1-0006-4AE8-997C-D8AAA60D7CD3}">
   <ds:schemaRefs>
     <ds:schemaRef ds:uri="http://schemas.openxmlformats.org/officeDocument/2006/bibliography"/>
   </ds:schemaRefs>

</xml_diff>